<commit_message>
feat: add updated template files for document generation
- Add izrz.docx template for IZRZ documents
- Add zalnr2.xlsx template for cumulative reports
</commit_message>
<xml_diff>
--- a/public/generate-templates/izrz.docx
+++ b/public/generate-templates/izrz.docx
@@ -1567,7 +1567,6 @@
     </w:p>
     <w:sectPr>
       <w:headerReference w:type="default" r:id="rId7"/>
-      <w:footerReference w:type="default" r:id="rId8"/>
       <w:pgSz w:w="11900" w:h="16840"/>
       <w:pgMar w:top="311" w:right="925" w:bottom="1134" w:left="1134" w:header="709" w:footer="709" w:gutter="0"/>
       <w:cols w:space="708"/>
@@ -1595,16 +1594,6 @@
 </w:endnotes>
 </file>
 
-<file path=word/footer1.xml><?xml version="1.0" encoding="utf-8"?>
-<w:ftr xmlns:wpc="http://schemas.microsoft.com/office/word/2010/wordprocessingCanvas" xmlns:cx="http://schemas.microsoft.com/office/drawing/2014/chartex" xmlns:cx1="http://schemas.microsoft.com/office/drawing/2015/9/8/chartex" xmlns:cx2="http://schemas.microsoft.com/office/drawing/2015/10/21/chartex" xmlns:cx3="http://schemas.microsoft.com/office/drawing/2016/5/9/chartex" xmlns:cx4="http://schemas.microsoft.com/office/drawing/2016/5/10/chartex" xmlns:cx5="http://schemas.microsoft.com/office/drawing/2016/5/11/chartex" xmlns:cx6="http://schemas.microsoft.com/office/drawing/2016/5/12/chartex" xmlns:cx7="http://schemas.microsoft.com/office/drawing/2016/5/13/chartex" xmlns:cx8="http://schemas.microsoft.com/office/drawing/2016/5/14/chartex" xmlns:mc="http://schemas.openxmlformats.org/markup-compatibility/2006" xmlns:aink="http://schemas.microsoft.com/office/drawing/2016/ink" xmlns:am3d="http://schemas.microsoft.com/office/drawing/2017/model3d" xmlns:o="urn:schemas-microsoft-com:office:office" xmlns:oel="http://schemas.microsoft.com/office/2019/extlst" xmlns:r="http://schemas.openxmlformats.org/officeDocument/2006/relationships" xmlns:m="http://schemas.openxmlformats.org/officeDocument/2006/math" xmlns:v="urn:schemas-microsoft-com:vml" xmlns:wp14="http://schemas.microsoft.com/office/word/2010/wordprocessingDrawing" xmlns:wp="http://schemas.openxmlformats.org/drawingml/2006/wordprocessingDrawing" xmlns:w10="urn:schemas-microsoft-com:office:word" xmlns:w="http://schemas.openxmlformats.org/wordprocessingml/2006/main" xmlns:w14="http://schemas.microsoft.com/office/word/2010/wordml" xmlns:w15="http://schemas.microsoft.com/office/word/2012/wordml" xmlns:w16cex="http://schemas.microsoft.com/office/word/2018/wordml/cex" xmlns:w16cid="http://schemas.microsoft.com/office/word/2016/wordml/cid" xmlns:w16="http://schemas.microsoft.com/office/word/2018/wordml" xmlns:w16du="http://schemas.microsoft.com/office/word/2023/wordml/word16du" xmlns:w16sdtdh="http://schemas.microsoft.com/office/word/2020/wordml/sdtdatahash" xmlns:w16se="http://schemas.microsoft.com/office/word/2015/wordml/symex" xmlns:wpg="http://schemas.microsoft.com/office/word/2010/wordprocessingGroup" xmlns:wpi="http://schemas.microsoft.com/office/word/2010/wordprocessingInk" xmlns:wne="http://schemas.microsoft.com/office/word/2006/wordml" xmlns:wps="http://schemas.microsoft.com/office/word/2010/wordprocessingShape" mc:Ignorable="w14 w15 w16se w16cid w16 w16cex w16sdtdh w16du wp14">
-  <w:p>
-    <w:pPr>
-      <w:pStyle w:val="HeaderFooter"/>
-    </w:pPr>
-  </w:p>
-</w:ftr>
-</file>
-
 <file path=word/footnotes.xml><?xml version="1.0" encoding="utf-8"?>
 <w:footnotes xmlns:wpc="http://schemas.microsoft.com/office/word/2010/wordprocessingCanvas" xmlns:cx="http://schemas.microsoft.com/office/drawing/2014/chartex" xmlns:cx1="http://schemas.microsoft.com/office/drawing/2015/9/8/chartex" xmlns:cx2="http://schemas.microsoft.com/office/drawing/2015/10/21/chartex" xmlns:cx3="http://schemas.microsoft.com/office/drawing/2016/5/9/chartex" xmlns:cx4="http://schemas.microsoft.com/office/drawing/2016/5/10/chartex" xmlns:cx5="http://schemas.microsoft.com/office/drawing/2016/5/11/chartex" xmlns:cx6="http://schemas.microsoft.com/office/drawing/2016/5/12/chartex" xmlns:cx7="http://schemas.microsoft.com/office/drawing/2016/5/13/chartex" xmlns:cx8="http://schemas.microsoft.com/office/drawing/2016/5/14/chartex" xmlns:mc="http://schemas.openxmlformats.org/markup-compatibility/2006" xmlns:aink="http://schemas.microsoft.com/office/drawing/2016/ink" xmlns:am3d="http://schemas.microsoft.com/office/drawing/2017/model3d" xmlns:o="urn:schemas-microsoft-com:office:office" xmlns:oel="http://schemas.microsoft.com/office/2019/extlst" xmlns:r="http://schemas.openxmlformats.org/officeDocument/2006/relationships" xmlns:m="http://schemas.openxmlformats.org/officeDocument/2006/math" xmlns:v="urn:schemas-microsoft-com:vml" xmlns:wp14="http://schemas.microsoft.com/office/word/2010/wordprocessingDrawing" xmlns:wp="http://schemas.openxmlformats.org/drawingml/2006/wordprocessingDrawing" xmlns:w10="urn:schemas-microsoft-com:office:word" xmlns:w="http://schemas.openxmlformats.org/wordprocessingml/2006/main" xmlns:w14="http://schemas.microsoft.com/office/word/2010/wordml" xmlns:w15="http://schemas.microsoft.com/office/word/2012/wordml" xmlns:w16cex="http://schemas.microsoft.com/office/word/2018/wordml/cex" xmlns:w16cid="http://schemas.microsoft.com/office/word/2016/wordml/cid" xmlns:w16="http://schemas.microsoft.com/office/word/2018/wordml" xmlns:w16du="http://schemas.microsoft.com/office/word/2023/wordml/word16du" xmlns:w16sdtdh="http://schemas.microsoft.com/office/word/2020/wordml/sdtdatahash" xmlns:w16se="http://schemas.microsoft.com/office/word/2015/wordml/symex" xmlns:wpg="http://schemas.microsoft.com/office/word/2010/wordprocessingGroup" xmlns:wpi="http://schemas.microsoft.com/office/word/2010/wordprocessingInk" xmlns:wne="http://schemas.microsoft.com/office/word/2006/wordml" xmlns:wps="http://schemas.microsoft.com/office/word/2010/wordprocessingShape" mc:Ignorable="w14 w15 w16se w16cid w16 w16cex w16sdtdh w16du wp14">
   <w:footnote w:type="separator" w:id="-1">
@@ -1628,9 +1617,83 @@
 <w:hdr xmlns:wpc="http://schemas.microsoft.com/office/word/2010/wordprocessingCanvas" xmlns:cx="http://schemas.microsoft.com/office/drawing/2014/chartex" xmlns:cx1="http://schemas.microsoft.com/office/drawing/2015/9/8/chartex" xmlns:cx2="http://schemas.microsoft.com/office/drawing/2015/10/21/chartex" xmlns:cx3="http://schemas.microsoft.com/office/drawing/2016/5/9/chartex" xmlns:cx4="http://schemas.microsoft.com/office/drawing/2016/5/10/chartex" xmlns:cx5="http://schemas.microsoft.com/office/drawing/2016/5/11/chartex" xmlns:cx6="http://schemas.microsoft.com/office/drawing/2016/5/12/chartex" xmlns:cx7="http://schemas.microsoft.com/office/drawing/2016/5/13/chartex" xmlns:cx8="http://schemas.microsoft.com/office/drawing/2016/5/14/chartex" xmlns:mc="http://schemas.openxmlformats.org/markup-compatibility/2006" xmlns:aink="http://schemas.microsoft.com/office/drawing/2016/ink" xmlns:am3d="http://schemas.microsoft.com/office/drawing/2017/model3d" xmlns:o="urn:schemas-microsoft-com:office:office" xmlns:oel="http://schemas.microsoft.com/office/2019/extlst" xmlns:r="http://schemas.openxmlformats.org/officeDocument/2006/relationships" xmlns:m="http://schemas.openxmlformats.org/officeDocument/2006/math" xmlns:v="urn:schemas-microsoft-com:vml" xmlns:wp14="http://schemas.microsoft.com/office/word/2010/wordprocessingDrawing" xmlns:wp="http://schemas.openxmlformats.org/drawingml/2006/wordprocessingDrawing" xmlns:w10="urn:schemas-microsoft-com:office:word" xmlns:w="http://schemas.openxmlformats.org/wordprocessingml/2006/main" xmlns:w14="http://schemas.microsoft.com/office/word/2010/wordml" xmlns:w15="http://schemas.microsoft.com/office/word/2012/wordml" xmlns:w16cex="http://schemas.microsoft.com/office/word/2018/wordml/cex" xmlns:w16cid="http://schemas.microsoft.com/office/word/2016/wordml/cid" xmlns:w16="http://schemas.microsoft.com/office/word/2018/wordml" xmlns:w16du="http://schemas.microsoft.com/office/word/2023/wordml/word16du" xmlns:w16sdtdh="http://schemas.microsoft.com/office/word/2020/wordml/sdtdatahash" xmlns:w16se="http://schemas.microsoft.com/office/word/2015/wordml/symex" xmlns:wpg="http://schemas.microsoft.com/office/word/2010/wordprocessingGroup" xmlns:wpi="http://schemas.microsoft.com/office/word/2010/wordprocessingInk" xmlns:wne="http://schemas.microsoft.com/office/word/2006/wordml" xmlns:wps="http://schemas.microsoft.com/office/word/2010/wordprocessingShape" mc:Ignorable="w14 w15 w16se w16cid w16 w16cex w16sdtdh w16du wp14">
   <w:p>
     <w:pPr>
+      <w:pStyle w:val="Header"/>
       <w:jc w:val="right"/>
       <w:rPr>
-        <w:rFonts w:ascii="Calibri" w:hAnsi="Calibri"/>
+        <w:b/>
+        <w:bCs/>
+        <w:sz w:val="20"/>
+        <w:szCs w:val="20"/>
+      </w:rPr>
+    </w:pPr>
+    <w:r>
+      <w:rPr>
+        <w:b/>
+        <w:bCs/>
+        <w:sz w:val="20"/>
+        <w:szCs w:val="20"/>
+      </w:rPr>
+      <w:tab/>
+    </w:r>
+    <w:r>
+      <w:rPr>
+        <w:b/>
+        <w:bCs/>
+        <w:sz w:val="20"/>
+        <w:szCs w:val="20"/>
+      </w:rPr>
+      <w:tab/>
+      <w:t>Załącznik Nr 10 do Zarządzenia nr 15</w:t>
+    </w:r>
+  </w:p>
+  <w:p>
+    <w:pPr>
+      <w:pStyle w:val="Header"/>
+      <w:jc w:val="right"/>
+      <w:rPr>
+        <w:b/>
+        <w:bCs/>
+        <w:sz w:val="20"/>
+        <w:szCs w:val="20"/>
+      </w:rPr>
+    </w:pPr>
+    <w:r>
+      <w:rPr>
+        <w:b/>
+        <w:bCs/>
+        <w:sz w:val="20"/>
+        <w:szCs w:val="20"/>
+      </w:rPr>
+      <w:tab/>
+      <w:t>Głównego Inspektora Sanitarnego</w:t>
+    </w:r>
+  </w:p>
+  <w:p>
+    <w:pPr>
+      <w:pStyle w:val="Header"/>
+      <w:jc w:val="right"/>
+      <w:rPr>
+        <w:b/>
+        <w:bCs/>
+        <w:sz w:val="20"/>
+        <w:szCs w:val="20"/>
+      </w:rPr>
+    </w:pPr>
+    <w:r>
+      <w:rPr>
+        <w:b/>
+        <w:bCs/>
+        <w:sz w:val="20"/>
+        <w:szCs w:val="20"/>
+      </w:rPr>
+      <w:t>z dnia 29 stycznia 2013 roku</w:t>
+    </w:r>
+  </w:p>
+  <w:p>
+    <w:pPr>
+      <w:pStyle w:val="Header"/>
+      <w:jc w:val="right"/>
+      <w:rPr>
         <w:b/>
         <w:bCs/>
         <w:sz w:val="20"/>
@@ -1640,16 +1703,15 @@
   </w:p>
   <w:p>
     <w:pPr>
+      <w:pStyle w:val="Header"/>
       <w:jc w:val="right"/>
       <w:rPr>
-        <w:rFonts w:ascii="Calibri" w:eastAsia="Calibri" w:hAnsi="Calibri" w:cs="Calibri"/>
         <w:sz w:val="20"/>
         <w:szCs w:val="20"/>
       </w:rPr>
     </w:pPr>
     <w:r>
       <w:rPr>
-        <w:rFonts w:ascii="Calibri" w:hAnsi="Calibri"/>
         <w:sz w:val="20"/>
         <w:szCs w:val="20"/>
       </w:rPr>
@@ -1658,30 +1720,32 @@
   </w:p>
   <w:p>
     <w:pPr>
+      <w:pStyle w:val="Header"/>
       <w:jc w:val="right"/>
       <w:rPr>
-        <w:rFonts w:ascii="Calibri" w:eastAsia="Calibri" w:hAnsi="Calibri" w:cs="Calibri"/>
         <w:sz w:val="20"/>
         <w:szCs w:val="20"/>
       </w:rPr>
     </w:pPr>
     <w:r>
       <w:rPr>
-        <w:rFonts w:ascii="Calibri" w:hAnsi="Calibri"/>
         <w:sz w:val="20"/>
         <w:szCs w:val="20"/>
       </w:rPr>
-      <w:t>Data wydania: 29 -01-2013</w:t>
+      <w:t>Data wydania: 29.01.2013</w:t>
     </w:r>
   </w:p>
   <w:p>
     <w:pPr>
-      <w:pStyle w:val="Standard"/>
+      <w:pStyle w:val="Header"/>
       <w:jc w:val="right"/>
+      <w:rPr>
+        <w:sz w:val="20"/>
+        <w:szCs w:val="20"/>
+      </w:rPr>
     </w:pPr>
     <w:r>
       <w:rPr>
-        <w:rFonts w:ascii="Calibri" w:hAnsi="Calibri"/>
         <w:sz w:val="20"/>
         <w:szCs w:val="20"/>
       </w:rPr>
@@ -1689,7 +1753,6 @@
     </w:r>
     <w:r>
       <w:rPr>
-        <w:rFonts w:ascii="Calibri" w:eastAsia="Calibri" w:hAnsi="Calibri" w:cs="Calibri"/>
         <w:sz w:val="20"/>
         <w:szCs w:val="20"/>
       </w:rPr>
@@ -1697,15 +1760,13 @@
     </w:r>
     <w:r>
       <w:rPr>
-        <w:rFonts w:ascii="Calibri" w:eastAsia="Calibri" w:hAnsi="Calibri" w:cs="Calibri"/>
         <w:sz w:val="20"/>
         <w:szCs w:val="20"/>
       </w:rPr>
-      <w:instrText xml:space="preserve"> PAGE </w:instrText>
+      <w:instrText xml:space="preserve"> PAGE  \* MERGEFORMAT </w:instrText>
     </w:r>
     <w:r>
       <w:rPr>
-        <w:rFonts w:ascii="Calibri" w:eastAsia="Calibri" w:hAnsi="Calibri" w:cs="Calibri"/>
         <w:sz w:val="20"/>
         <w:szCs w:val="20"/>
       </w:rPr>
@@ -1713,7 +1774,6 @@
     </w:r>
     <w:r>
       <w:rPr>
-        <w:rFonts w:ascii="Calibri" w:eastAsia="Calibri" w:hAnsi="Calibri" w:cs="Calibri"/>
         <w:noProof/>
         <w:sz w:val="20"/>
         <w:szCs w:val="20"/>
@@ -1722,7 +1782,6 @@
     </w:r>
     <w:r>
       <w:rPr>
-        <w:rFonts w:ascii="Calibri" w:eastAsia="Calibri" w:hAnsi="Calibri" w:cs="Calibri"/>
         <w:sz w:val="20"/>
         <w:szCs w:val="20"/>
       </w:rPr>
@@ -1730,11 +1789,60 @@
     </w:r>
     <w:r>
       <w:rPr>
-        <w:rFonts w:ascii="Calibri" w:hAnsi="Calibri"/>
         <w:sz w:val="20"/>
         <w:szCs w:val="20"/>
       </w:rPr>
-      <w:t xml:space="preserve"> (1)</w:t>
+      <w:t xml:space="preserve"> </w:t>
+    </w:r>
+    <w:r>
+      <w:rPr>
+        <w:sz w:val="20"/>
+        <w:szCs w:val="20"/>
+      </w:rPr>
+      <w:t>(</w:t>
+    </w:r>
+    <w:r>
+      <w:rPr>
+        <w:sz w:val="20"/>
+        <w:szCs w:val="20"/>
+      </w:rPr>
+      <w:fldChar w:fldCharType="begin"/>
+    </w:r>
+    <w:r>
+      <w:rPr>
+        <w:sz w:val="20"/>
+        <w:szCs w:val="20"/>
+      </w:rPr>
+      <w:instrText xml:space="preserve"> NUMPAGES  \* MERGEFORMAT </w:instrText>
+    </w:r>
+    <w:r>
+      <w:rPr>
+        <w:sz w:val="20"/>
+        <w:szCs w:val="20"/>
+      </w:rPr>
+      <w:fldChar w:fldCharType="separate"/>
+    </w:r>
+    <w:r>
+      <w:rPr>
+        <w:noProof/>
+        <w:sz w:val="20"/>
+        <w:szCs w:val="20"/>
+      </w:rPr>
+      <w:t>1</w:t>
+    </w:r>
+    <w:r>
+      <w:rPr>
+        <w:sz w:val="20"/>
+        <w:szCs w:val="20"/>
+      </w:rPr>
+      <w:fldChar w:fldCharType="end"/>
+    </w:r>
+    <w:r>
+      <w:rPr>
+        <w:sz w:val="20"/>
+        <w:szCs w:val="20"/>
+      </w:rPr>
+      <w:t>)</w:t>
     </w:r>
   </w:p>
 </w:hdr>
@@ -2795,6 +2903,70 @@
       <w:contextualSpacing/>
     </w:pPr>
   </w:style>
+  <w:style w:type="paragraph" w:styleId="Header">
+    <w:name w:val="header"/>
+    <w:basedOn w:val="Normal"/>
+    <w:link w:val="HeaderChar"/>
+    <w:uiPriority w:val="99"/>
+    <w:unhideWhenUsed/>
+    <w:rsid w:val="000236FB"/>
+    <w:pPr>
+      <w:tabs>
+        <w:tab w:val="center" w:pos="4680"/>
+        <w:tab w:val="right" w:pos="9360"/>
+      </w:tabs>
+    </w:pPr>
+  </w:style>
+  <w:style w:type="character" w:customStyle="1" w:styleId="HeaderChar">
+    <w:name w:val="Header Char"/>
+    <w:basedOn w:val="DefaultParagraphFont"/>
+    <w:link w:val="Header"/>
+    <w:uiPriority w:val="99"/>
+    <w:rsid w:val="000236FB"/>
+    <w:rPr>
+      <w:rFonts w:cs="Arial Unicode MS"/>
+      <w:color w:val="000000"/>
+      <w:sz w:val="24"/>
+      <w:szCs w:val="24"/>
+      <w:u w:color="000000"/>
+    </w:rPr>
+  </w:style>
+  <w:style w:type="paragraph" w:styleId="Footer">
+    <w:name w:val="footer"/>
+    <w:basedOn w:val="Normal"/>
+    <w:link w:val="FooterChar"/>
+    <w:uiPriority w:val="99"/>
+    <w:unhideWhenUsed/>
+    <w:rsid w:val="000236FB"/>
+    <w:pPr>
+      <w:tabs>
+        <w:tab w:val="center" w:pos="4680"/>
+        <w:tab w:val="right" w:pos="9360"/>
+      </w:tabs>
+    </w:pPr>
+  </w:style>
+  <w:style w:type="character" w:customStyle="1" w:styleId="FooterChar">
+    <w:name w:val="Footer Char"/>
+    <w:basedOn w:val="DefaultParagraphFont"/>
+    <w:link w:val="Footer"/>
+    <w:uiPriority w:val="99"/>
+    <w:rsid w:val="000236FB"/>
+    <w:rPr>
+      <w:rFonts w:cs="Arial Unicode MS"/>
+      <w:color w:val="000000"/>
+      <w:sz w:val="24"/>
+      <w:szCs w:val="24"/>
+      <w:u w:color="000000"/>
+    </w:rPr>
+  </w:style>
+  <w:style w:type="character" w:styleId="PageNumber">
+    <w:name w:val="page number"/>
+    <w:basedOn w:val="DefaultParagraphFont"/>
+    <w:uiPriority w:val="99"/>
+    <w:semiHidden/>
+    <w:unhideWhenUsed/>
+    <w:rsid w:val="00524C79"/>
+  </w:style>
 </w:styles>
 </file>
 

</xml_diff>